<commit_message>
Adicionado o protocolo de desaparecimento do produto
</commit_message>
<xml_diff>
--- a/Requisitos/documentacao_caso_uso_protocolar_desaparecimento_produto.docx
+++ b/Requisitos/documentacao_caso_uso_protocolar_desaparecimento_produto.docx
@@ -1366,13 +1366,19 @@
         <w:rPr>
           <w:lang w:val="fr-FR"/>
         </w:rPr>
-        <w:t>2 O sistema identifica a ultima busca realizada pelo funcionario e coleta o id do mesmo, id do produto desaparecido e id do ultimo funcionario que entrou em contato com o produto</w:t>
+        <w:t>2 O sistema</w:t>
       </w:r>
       <w:r>
         <w:rPr>
           <w:lang w:val="fr-FR"/>
         </w:rPr>
-        <w:t xml:space="preserve"> e pergunta para o funcionário confirmar.</w:t>
+        <w:t xml:space="preserve"> pede o id do produto para o funcionário</w:t>
+      </w:r>
+      <w:r>
+        <w:rPr>
+          <w:lang w:val="fr-FR"/>
+        </w:rPr>
+        <w:t>.</w:t>
       </w:r>
     </w:p>
     <w:p>
@@ -1386,7 +1392,19 @@
         <w:rPr>
           <w:lang w:val="fr-FR"/>
         </w:rPr>
-        <w:t>3 O funconario confirma a solicitação</w:t>
+        <w:t xml:space="preserve">3 O funconario </w:t>
+      </w:r>
+      <w:r>
+        <w:rPr>
+          <w:lang w:val="fr-FR"/>
+        </w:rPr>
+        <w:t xml:space="preserve">insere o id do produto e </w:t>
+      </w:r>
+      <w:r>
+        <w:rPr>
+          <w:lang w:val="fr-FR"/>
+        </w:rPr>
+        <w:t>confirma a solicitação</w:t>
       </w:r>
       <w:r>
         <w:rPr>
@@ -1623,12 +1641,14 @@
               <w:szCs w:val="24"/>
             </w:rPr>
           </w:pPr>
+          <w:proofErr w:type="spellStart"/>
           <w:r>
             <w:rPr>
               <w:lang w:val="pt-BR"/>
             </w:rPr>
             <w:t>Confidential</w:t>
           </w:r>
+          <w:proofErr w:type="spellEnd"/>
         </w:p>
       </w:tc>
       <w:tc>
@@ -1663,11 +1683,26 @@
           <w:r>
             <w:fldChar w:fldCharType="end"/>
           </w:r>
-          <w:fldSimple w:instr=" DOCPROPERTY &quot;Company&quot;  \* MERGEFORMAT ">
-            <w:r>
-              <w:t>Distribuidora Madrazo</w:t>
-            </w:r>
-          </w:fldSimple>
+          <w:r>
+            <w:fldChar w:fldCharType="begin"/>
+          </w:r>
+          <w:r>
+            <w:instrText xml:space="preserve"> DOCPROPERTY "Company"  \* MERGEFORMAT </w:instrText>
+          </w:r>
+          <w:r>
+            <w:fldChar w:fldCharType="separate"/>
+          </w:r>
+          <w:proofErr w:type="spellStart"/>
+          <w:r>
+            <w:t>Distribuidora</w:t>
+          </w:r>
+          <w:proofErr w:type="spellEnd"/>
+          <w:r>
+            <w:t xml:space="preserve"> Madrazo</w:t>
+          </w:r>
+          <w:r>
+            <w:fldChar w:fldCharType="end"/>
+          </w:r>
           <w:r>
             <w:t xml:space="preserve">, </w:t>
           </w:r>
@@ -1849,6 +1884,7 @@
       </w:rPr>
       <w:fldChar w:fldCharType="separate"/>
     </w:r>
+    <w:proofErr w:type="spellStart"/>
     <w:r>
       <w:rPr>
         <w:rFonts w:ascii="Arial" w:hAnsi="Arial"/>
@@ -1857,7 +1893,18 @@
         <w:sz w:val="36"/>
         <w:szCs w:val="36"/>
       </w:rPr>
-      <w:t>Distribuidora Madrazo</w:t>
+      <w:t>Distribuidora</w:t>
+    </w:r>
+    <w:proofErr w:type="spellEnd"/>
+    <w:r>
+      <w:rPr>
+        <w:rFonts w:ascii="Arial" w:hAnsi="Arial"/>
+        <w:b/>
+        <w:bCs/>
+        <w:sz w:val="36"/>
+        <w:szCs w:val="36"/>
+      </w:rPr>
+      <w:t xml:space="preserve"> Madrazo</w:t>
     </w:r>
     <w:r>
       <w:rPr>
@@ -1929,11 +1976,26 @@
               <w:tab w:val="clear" w:pos="8640"/>
             </w:tabs>
           </w:pPr>
-          <w:fldSimple w:instr="SUBJECT  \* MERGEFORMAT ">
-            <w:r>
-              <w:t>Projeto ESII</w:t>
-            </w:r>
-          </w:fldSimple>
+          <w:r>
+            <w:fldChar w:fldCharType="begin"/>
+          </w:r>
+          <w:r>
+            <w:instrText xml:space="preserve">SUBJECT  \* MERGEFORMAT </w:instrText>
+          </w:r>
+          <w:r>
+            <w:fldChar w:fldCharType="separate"/>
+          </w:r>
+          <w:proofErr w:type="spellStart"/>
+          <w:r>
+            <w:t>Projeto</w:t>
+          </w:r>
+          <w:proofErr w:type="spellEnd"/>
+          <w:r>
+            <w:t xml:space="preserve"> ESII</w:t>
+          </w:r>
+          <w:r>
+            <w:fldChar w:fldCharType="end"/>
+          </w:r>
         </w:p>
       </w:tc>
       <w:tc>

</xml_diff>